<commit_message>
corretti i posti letto
</commit_message>
<xml_diff>
--- a/Riferimenti vari.docx
+++ b/Riferimenti vari.docx
@@ -120,18 +120,22 @@
       </w:hyperlink>
     </w:p>
     <w:p>
-      <w:pPr>
-        <w:rPr>
-          <w:color w:val="0563C1" w:themeColor="hyperlink"/>
-          <w:u w:val="single"/>
-        </w:rPr>
-      </w:pPr>
-      <w:r>
-        <w:t xml:space="preserve">Per </w:t>
-      </w:r>
-      <w:r>
-        <w:t>LE COVARIATE della recittività alberghiera, atlante statistico dei comuni</w:t>
-      </w:r>
+      <w:r>
+        <w:t>Per LE COVARIATE della recittività alberghiera, atlante statistico dei comuni</w:t>
+      </w:r>
+      <w:r>
+        <w:t xml:space="preserve">. Per info: </w:t>
+      </w:r>
+      <w:hyperlink r:id="rId6" w:history="1">
+        <w:r>
+          <w:rPr>
+            <w:rStyle w:val="Collegamentoipertestuale"/>
+          </w:rPr>
+          <w:t>http://www.istat.it/it/archivio/14517</w:t>
+        </w:r>
+      </w:hyperlink>
+    </w:p>
+    <w:p>
       <w:bookmarkStart w:id="0" w:name="_GoBack"/>
       <w:bookmarkEnd w:id="0"/>
     </w:p>

</xml_diff>